<commit_message>
Advance Java setup and Intro
Advance Java setup and Intro
</commit_message>
<xml_diff>
--- a/docs/Task.docx
+++ b/docs/Task.docx
@@ -99,6 +99,151 @@
       </w:pPr>
       <w:r>
         <w:t>WAP to accept the id of the product from user and delete the product of that id from table.</w:t>
+      </w:r>
+    </w:p>
+    <w:p>
+      <w:pPr>
+        <w:pStyle w:val="NoSpacing"/>
+      </w:pPr>
+    </w:p>
+    <w:p>
+      <w:pPr>
+        <w:pStyle w:val="NoSpacing"/>
+        <w:numPr>
+          <w:ilvl w:val="0"/>
+          <w:numId w:val="1"/>
+        </w:numPr>
+      </w:pPr>
+      <w:r>
+        <w:t>Create a table with name “Cart” and has column Id, name, price, quantity</w:t>
+      </w:r>
+    </w:p>
+    <w:p>
+      <w:pPr>
+        <w:pStyle w:val="NoSpacing"/>
+        <w:ind w:left="720"/>
+      </w:pPr>
+      <w:r>
+        <w:t>Create a Menu Driven Program</w:t>
+      </w:r>
+    </w:p>
+    <w:p>
+      <w:pPr>
+        <w:pStyle w:val="NoSpacing"/>
+        <w:numPr>
+          <w:ilvl w:val="1"/>
+          <w:numId w:val="1"/>
+        </w:numPr>
+      </w:pPr>
+      <w:r>
+        <w:t>To Add into Cart</w:t>
+      </w:r>
+    </w:p>
+    <w:p>
+      <w:pPr>
+        <w:pStyle w:val="NoSpacing"/>
+        <w:ind w:left="1440"/>
+      </w:pPr>
+      <w:r>
+        <w:t>Get the product details for user and insert into table</w:t>
+      </w:r>
+    </w:p>
+    <w:p>
+      <w:pPr>
+        <w:pStyle w:val="NoSpacing"/>
+        <w:numPr>
+          <w:ilvl w:val="1"/>
+          <w:numId w:val="1"/>
+        </w:numPr>
+      </w:pPr>
+      <w:r>
+        <w:t>To Remove from cart</w:t>
+      </w:r>
+    </w:p>
+    <w:p>
+      <w:pPr>
+        <w:pStyle w:val="NoSpacing"/>
+        <w:ind w:left="1440"/>
+      </w:pPr>
+      <w:r>
+        <w:t>Get the Product Id from the user and delete the product from the table</w:t>
+      </w:r>
+    </w:p>
+    <w:p>
+      <w:pPr>
+        <w:pStyle w:val="NoSpacing"/>
+        <w:numPr>
+          <w:ilvl w:val="1"/>
+          <w:numId w:val="1"/>
+        </w:numPr>
+      </w:pPr>
+      <w:r>
+        <w:t>To Update Cart</w:t>
+      </w:r>
+    </w:p>
+    <w:p>
+      <w:pPr>
+        <w:pStyle w:val="NoSpacing"/>
+        <w:ind w:left="1440"/>
+      </w:pPr>
+      <w:r>
+        <w:t>Get the product id and the quantity from the user and update the product quantity</w:t>
+      </w:r>
+    </w:p>
+    <w:p>
+      <w:pPr>
+        <w:pStyle w:val="NoSpacing"/>
+        <w:numPr>
+          <w:ilvl w:val="1"/>
+          <w:numId w:val="1"/>
+        </w:numPr>
+      </w:pPr>
+      <w:r>
+        <w:t>To View Bill</w:t>
+      </w:r>
+    </w:p>
+    <w:p>
+      <w:pPr>
+        <w:pStyle w:val="NoSpacing"/>
+        <w:ind w:left="1440"/>
+      </w:pPr>
+      <w:r>
+        <w:t xml:space="preserve">Get all the records from that cart and display on console also display the Payable amount  </w:t>
+      </w:r>
+    </w:p>
+    <w:p>
+      <w:pPr>
+        <w:pStyle w:val="NoSpacing"/>
+        <w:ind w:left="1080"/>
+      </w:pPr>
+      <w:r>
+        <w:t>Hints</w:t>
+      </w:r>
+    </w:p>
+    <w:p>
+      <w:pPr>
+        <w:pStyle w:val="NoSpacing"/>
+        <w:numPr>
+          <w:ilvl w:val="0"/>
+          <w:numId w:val="3"/>
+        </w:numPr>
+        <w:ind w:left="1800"/>
+      </w:pPr>
+      <w:r>
+        <w:t xml:space="preserve">To Create menu driven program use Switch case (get the choice from the user using scanner) </w:t>
+      </w:r>
+    </w:p>
+    <w:p>
+      <w:pPr>
+        <w:pStyle w:val="NoSpacing"/>
+        <w:numPr>
+          <w:ilvl w:val="0"/>
+          <w:numId w:val="3"/>
+        </w:numPr>
+        <w:ind w:left="1800"/>
+      </w:pPr>
+      <w:r>
+        <w:t>Check the use choice into switch case and call the appropriate method</w:t>
       </w:r>
     </w:p>
     <w:sectPr>
@@ -202,8 +347,284 @@
       </w:pPr>
     </w:lvl>
   </w:abstractNum>
+  <w:abstractNum w:abstractNumId="1" w15:restartNumberingAfterBreak="0">
+    <w:nsid w:val="1E711891"/>
+    <w:multiLevelType w:val="hybridMultilevel"/>
+    <w:tmpl w:val="1CCC2FAA"/>
+    <w:lvl w:ilvl="0" w:tplc="0409000F">
+      <w:start w:val="1"/>
+      <w:numFmt w:val="decimal"/>
+      <w:lvlText w:val="%1."/>
+      <w:lvlJc w:val="left"/>
+      <w:pPr>
+        <w:ind w:left="720" w:hanging="360"/>
+      </w:pPr>
+      <w:rPr>
+        <w:rFonts w:hint="default"/>
+      </w:rPr>
+    </w:lvl>
+    <w:lvl w:ilvl="1" w:tplc="04090019">
+      <w:start w:val="1"/>
+      <w:numFmt w:val="lowerLetter"/>
+      <w:lvlText w:val="%2."/>
+      <w:lvlJc w:val="left"/>
+      <w:pPr>
+        <w:ind w:left="1440" w:hanging="360"/>
+      </w:pPr>
+    </w:lvl>
+    <w:lvl w:ilvl="2" w:tplc="0409001B" w:tentative="1">
+      <w:start w:val="1"/>
+      <w:numFmt w:val="lowerRoman"/>
+      <w:lvlText w:val="%3."/>
+      <w:lvlJc w:val="right"/>
+      <w:pPr>
+        <w:ind w:left="2160" w:hanging="180"/>
+      </w:pPr>
+    </w:lvl>
+    <w:lvl w:ilvl="3" w:tplc="0409000F" w:tentative="1">
+      <w:start w:val="1"/>
+      <w:numFmt w:val="decimal"/>
+      <w:lvlText w:val="%4."/>
+      <w:lvlJc w:val="left"/>
+      <w:pPr>
+        <w:ind w:left="2880" w:hanging="360"/>
+      </w:pPr>
+    </w:lvl>
+    <w:lvl w:ilvl="4" w:tplc="04090019" w:tentative="1">
+      <w:start w:val="1"/>
+      <w:numFmt w:val="lowerLetter"/>
+      <w:lvlText w:val="%5."/>
+      <w:lvlJc w:val="left"/>
+      <w:pPr>
+        <w:ind w:left="3600" w:hanging="360"/>
+      </w:pPr>
+    </w:lvl>
+    <w:lvl w:ilvl="5" w:tplc="0409001B" w:tentative="1">
+      <w:start w:val="1"/>
+      <w:numFmt w:val="lowerRoman"/>
+      <w:lvlText w:val="%6."/>
+      <w:lvlJc w:val="right"/>
+      <w:pPr>
+        <w:ind w:left="4320" w:hanging="180"/>
+      </w:pPr>
+    </w:lvl>
+    <w:lvl w:ilvl="6" w:tplc="0409000F" w:tentative="1">
+      <w:start w:val="1"/>
+      <w:numFmt w:val="decimal"/>
+      <w:lvlText w:val="%7."/>
+      <w:lvlJc w:val="left"/>
+      <w:pPr>
+        <w:ind w:left="5040" w:hanging="360"/>
+      </w:pPr>
+    </w:lvl>
+    <w:lvl w:ilvl="7" w:tplc="04090019" w:tentative="1">
+      <w:start w:val="1"/>
+      <w:numFmt w:val="lowerLetter"/>
+      <w:lvlText w:val="%8."/>
+      <w:lvlJc w:val="left"/>
+      <w:pPr>
+        <w:ind w:left="5760" w:hanging="360"/>
+      </w:pPr>
+    </w:lvl>
+    <w:lvl w:ilvl="8" w:tplc="0409001B" w:tentative="1">
+      <w:start w:val="1"/>
+      <w:numFmt w:val="lowerRoman"/>
+      <w:lvlText w:val="%9."/>
+      <w:lvlJc w:val="right"/>
+      <w:pPr>
+        <w:ind w:left="6480" w:hanging="180"/>
+      </w:pPr>
+    </w:lvl>
+  </w:abstractNum>
+  <w:abstractNum w:abstractNumId="2" w15:restartNumberingAfterBreak="0">
+    <w:nsid w:val="273C707B"/>
+    <w:multiLevelType w:val="hybridMultilevel"/>
+    <w:tmpl w:val="D81AFFC4"/>
+    <w:lvl w:ilvl="0" w:tplc="0409000F">
+      <w:start w:val="1"/>
+      <w:numFmt w:val="decimal"/>
+      <w:lvlText w:val="%1."/>
+      <w:lvlJc w:val="left"/>
+      <w:pPr>
+        <w:ind w:left="720" w:hanging="360"/>
+      </w:pPr>
+      <w:rPr>
+        <w:rFonts w:hint="default"/>
+      </w:rPr>
+    </w:lvl>
+    <w:lvl w:ilvl="1" w:tplc="04090019" w:tentative="1">
+      <w:start w:val="1"/>
+      <w:numFmt w:val="lowerLetter"/>
+      <w:lvlText w:val="%2."/>
+      <w:lvlJc w:val="left"/>
+      <w:pPr>
+        <w:ind w:left="1440" w:hanging="360"/>
+      </w:pPr>
+    </w:lvl>
+    <w:lvl w:ilvl="2" w:tplc="0409001B" w:tentative="1">
+      <w:start w:val="1"/>
+      <w:numFmt w:val="lowerRoman"/>
+      <w:lvlText w:val="%3."/>
+      <w:lvlJc w:val="right"/>
+      <w:pPr>
+        <w:ind w:left="2160" w:hanging="180"/>
+      </w:pPr>
+    </w:lvl>
+    <w:lvl w:ilvl="3" w:tplc="0409000F" w:tentative="1">
+      <w:start w:val="1"/>
+      <w:numFmt w:val="decimal"/>
+      <w:lvlText w:val="%4."/>
+      <w:lvlJc w:val="left"/>
+      <w:pPr>
+        <w:ind w:left="2880" w:hanging="360"/>
+      </w:pPr>
+    </w:lvl>
+    <w:lvl w:ilvl="4" w:tplc="04090019" w:tentative="1">
+      <w:start w:val="1"/>
+      <w:numFmt w:val="lowerLetter"/>
+      <w:lvlText w:val="%5."/>
+      <w:lvlJc w:val="left"/>
+      <w:pPr>
+        <w:ind w:left="3600" w:hanging="360"/>
+      </w:pPr>
+    </w:lvl>
+    <w:lvl w:ilvl="5" w:tplc="0409001B" w:tentative="1">
+      <w:start w:val="1"/>
+      <w:numFmt w:val="lowerRoman"/>
+      <w:lvlText w:val="%6."/>
+      <w:lvlJc w:val="right"/>
+      <w:pPr>
+        <w:ind w:left="4320" w:hanging="180"/>
+      </w:pPr>
+    </w:lvl>
+    <w:lvl w:ilvl="6" w:tplc="0409000F" w:tentative="1">
+      <w:start w:val="1"/>
+      <w:numFmt w:val="decimal"/>
+      <w:lvlText w:val="%7."/>
+      <w:lvlJc w:val="left"/>
+      <w:pPr>
+        <w:ind w:left="5040" w:hanging="360"/>
+      </w:pPr>
+    </w:lvl>
+    <w:lvl w:ilvl="7" w:tplc="04090019" w:tentative="1">
+      <w:start w:val="1"/>
+      <w:numFmt w:val="lowerLetter"/>
+      <w:lvlText w:val="%8."/>
+      <w:lvlJc w:val="left"/>
+      <w:pPr>
+        <w:ind w:left="5760" w:hanging="360"/>
+      </w:pPr>
+    </w:lvl>
+    <w:lvl w:ilvl="8" w:tplc="0409001B" w:tentative="1">
+      <w:start w:val="1"/>
+      <w:numFmt w:val="lowerRoman"/>
+      <w:lvlText w:val="%9."/>
+      <w:lvlJc w:val="right"/>
+      <w:pPr>
+        <w:ind w:left="6480" w:hanging="180"/>
+      </w:pPr>
+    </w:lvl>
+  </w:abstractNum>
+  <w:abstractNum w:abstractNumId="3" w15:restartNumberingAfterBreak="0">
+    <w:nsid w:val="660E75C4"/>
+    <w:multiLevelType w:val="hybridMultilevel"/>
+    <w:tmpl w:val="59BAC3E4"/>
+    <w:lvl w:ilvl="0" w:tplc="0DD2A848">
+      <w:start w:val="3"/>
+      <w:numFmt w:val="lowerLetter"/>
+      <w:lvlText w:val="%1."/>
+      <w:lvlJc w:val="left"/>
+      <w:pPr>
+        <w:ind w:left="1080" w:hanging="360"/>
+      </w:pPr>
+      <w:rPr>
+        <w:rFonts w:hint="default"/>
+      </w:rPr>
+    </w:lvl>
+    <w:lvl w:ilvl="1" w:tplc="04090019" w:tentative="1">
+      <w:start w:val="1"/>
+      <w:numFmt w:val="lowerLetter"/>
+      <w:lvlText w:val="%2."/>
+      <w:lvlJc w:val="left"/>
+      <w:pPr>
+        <w:ind w:left="1800" w:hanging="360"/>
+      </w:pPr>
+    </w:lvl>
+    <w:lvl w:ilvl="2" w:tplc="0409001B" w:tentative="1">
+      <w:start w:val="1"/>
+      <w:numFmt w:val="lowerRoman"/>
+      <w:lvlText w:val="%3."/>
+      <w:lvlJc w:val="right"/>
+      <w:pPr>
+        <w:ind w:left="2520" w:hanging="180"/>
+      </w:pPr>
+    </w:lvl>
+    <w:lvl w:ilvl="3" w:tplc="0409000F" w:tentative="1">
+      <w:start w:val="1"/>
+      <w:numFmt w:val="decimal"/>
+      <w:lvlText w:val="%4."/>
+      <w:lvlJc w:val="left"/>
+      <w:pPr>
+        <w:ind w:left="3240" w:hanging="360"/>
+      </w:pPr>
+    </w:lvl>
+    <w:lvl w:ilvl="4" w:tplc="04090019" w:tentative="1">
+      <w:start w:val="1"/>
+      <w:numFmt w:val="lowerLetter"/>
+      <w:lvlText w:val="%5."/>
+      <w:lvlJc w:val="left"/>
+      <w:pPr>
+        <w:ind w:left="3960" w:hanging="360"/>
+      </w:pPr>
+    </w:lvl>
+    <w:lvl w:ilvl="5" w:tplc="0409001B" w:tentative="1">
+      <w:start w:val="1"/>
+      <w:numFmt w:val="lowerRoman"/>
+      <w:lvlText w:val="%6."/>
+      <w:lvlJc w:val="right"/>
+      <w:pPr>
+        <w:ind w:left="4680" w:hanging="180"/>
+      </w:pPr>
+    </w:lvl>
+    <w:lvl w:ilvl="6" w:tplc="0409000F" w:tentative="1">
+      <w:start w:val="1"/>
+      <w:numFmt w:val="decimal"/>
+      <w:lvlText w:val="%7."/>
+      <w:lvlJc w:val="left"/>
+      <w:pPr>
+        <w:ind w:left="5400" w:hanging="360"/>
+      </w:pPr>
+    </w:lvl>
+    <w:lvl w:ilvl="7" w:tplc="04090019" w:tentative="1">
+      <w:start w:val="1"/>
+      <w:numFmt w:val="lowerLetter"/>
+      <w:lvlText w:val="%8."/>
+      <w:lvlJc w:val="left"/>
+      <w:pPr>
+        <w:ind w:left="6120" w:hanging="360"/>
+      </w:pPr>
+    </w:lvl>
+    <w:lvl w:ilvl="8" w:tplc="0409001B" w:tentative="1">
+      <w:start w:val="1"/>
+      <w:numFmt w:val="lowerRoman"/>
+      <w:lvlText w:val="%9."/>
+      <w:lvlJc w:val="right"/>
+      <w:pPr>
+        <w:ind w:left="6840" w:hanging="180"/>
+      </w:pPr>
+    </w:lvl>
+  </w:abstractNum>
   <w:num w:numId="1" w16cid:durableId="929894162">
     <w:abstractNumId w:val="0"/>
+  </w:num>
+  <w:num w:numId="2" w16cid:durableId="1343045920">
+    <w:abstractNumId w:val="1"/>
+  </w:num>
+  <w:num w:numId="3" w16cid:durableId="905652202">
+    <w:abstractNumId w:val="2"/>
+  </w:num>
+  <w:num w:numId="4" w16cid:durableId="550338121">
+    <w:abstractNumId w:val="3"/>
   </w:num>
 </w:numbering>
 </file>

</xml_diff>